<commit_message>
DocumentVisitor examples unit tests
</commit_message>
<xml_diff>
--- a/ApiExamples/Data/DocumentVisitor-compatible features.docx
+++ b/ApiExamples/Data/DocumentVisitor-compatible features.docx
@@ -203,7 +203,7 @@
         <mc:AlternateContent>
           <mc:Choice Requires="wps">
             <w:drawing>
-              <wp:anchor distT="0" distB="0" distL="114300" distR="114300" simplePos="0" relativeHeight="251658240" behindDoc="0" locked="0" layoutInCell="1" allowOverlap="1" wp14:anchorId="5CCE35DE" wp14:editId="6DF55EF6">
+              <wp:anchor distT="0" distB="0" distL="114300" distR="114300" simplePos="0" relativeHeight="251658240" behindDoc="0" locked="0" layoutInCell="1" allowOverlap="1" wp14:anchorId="3E27B574" wp14:editId="1468F68A">
                 <wp:simplePos x="0" y="0"/>
                 <wp:positionH relativeFrom="column">
                   <wp:posOffset>1976755</wp:posOffset>
@@ -278,7 +278,7 @@
           </mc:Choice>
           <mc:Fallback>
             <w:pict>
-              <v:rect w14:anchorId="5CCE35DE" id="Rectangle 2" o:spid="_x0000_s1026" style="position:absolute;margin-left:155.65pt;margin-top:4.25pt;width:159.1pt;height:19.85pt;z-index:251658240;visibility:visible;mso-wrap-style:square;mso-width-percent:0;mso-height-percent:0;mso-wrap-distance-left:9pt;mso-wrap-distance-top:0;mso-wrap-distance-right:9pt;mso-wrap-distance-bottom:0;mso-position-horizontal:absolute;mso-position-horizontal-relative:text;mso-position-vertical:absolute;mso-position-vertical-relative:text;mso-width-percent:0;mso-height-percent:0;mso-width-relative:page;mso-height-relative:page;v-text-anchor:top" o:gfxdata="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">
+              <v:rect w14:anchorId="3E27B574" id="Rectangle 2" o:spid="_x0000_s1026" style="position:absolute;margin-left:155.65pt;margin-top:4.25pt;width:159.1pt;height:19.85pt;z-index:251658240;visibility:visible;mso-wrap-style:square;mso-width-percent:0;mso-height-percent:0;mso-wrap-distance-left:9pt;mso-wrap-distance-top:0;mso-wrap-distance-right:9pt;mso-wrap-distance-bottom:0;mso-position-horizontal:absolute;mso-position-horizontal-relative:text;mso-position-vertical:absolute;mso-position-vertical-relative:text;mso-width-percent:0;mso-height-percent:0;mso-width-relative:page;mso-height-relative:page;v-text-anchor:top" o:gfxdata="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">
                 <v:textbox>
                   <w:txbxContent>
                     <w:p>
@@ -312,7 +312,7 @@
         <mc:AlternateContent>
           <mc:Choice Requires="wpg">
             <w:drawing>
-              <wp:anchor distT="0" distB="0" distL="114300" distR="114300" simplePos="0" relativeHeight="251660288" behindDoc="0" locked="0" layoutInCell="1" allowOverlap="1" wp14:anchorId="7948F0FC" wp14:editId="7E51E9DB">
+              <wp:anchor distT="0" distB="0" distL="114300" distR="114300" simplePos="0" relativeHeight="251660288" behindDoc="0" locked="0" layoutInCell="1" allowOverlap="1" wp14:anchorId="19C6C5FB" wp14:editId="79A5EA59">
                 <wp:simplePos x="0" y="0"/>
                 <wp:positionH relativeFrom="column">
                   <wp:posOffset>4761230</wp:posOffset>
@@ -405,9 +405,9 @@
           </mc:Choice>
           <mc:Fallback>
             <w:pict>
-              <v:group id="Group 5" o:spid="_x0000_s1026" style="width:59.1pt;height:29.55pt;margin-top:13.9pt;margin-left:374.9pt;position:absolute;z-index:251661312" coordorigin="1870,3213" coordsize="1182,591">
-                <v:rect id="Rectangle 3" o:spid="_x0000_s1027" style="width:806;height:591;left:1870;mso-wrap-style:square;position:absolute;top:3213;visibility:visible;v-text-anchor:top"/>
-                <v:rect id="Rectangle 4" o:spid="_x0000_s1028" style="width:828;height:387;left:2224;mso-wrap-style:square;position:absolute;top:3417;visibility:visible;v-text-anchor:top"/>
+              <v:group w14:anchorId="7CD13EAB" id="Group 5" o:spid="_x0000_s1026" style="position:absolute;margin-left:374.9pt;margin-top:13.9pt;width:59.1pt;height:29.55pt;z-index:251660288" coordorigin="1870,3213" coordsize="1182,591" o:gfxdata="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">
+                <v:rect id="Rectangle 3" o:spid="_x0000_s1027" style="position:absolute;left:1870;top:3213;width:806;height:591;visibility:visible;mso-wrap-style:square;v-text-anchor:top" o:gfxdata="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"/>
+                <v:rect id="Rectangle 4" o:spid="_x0000_s1028" style="position:absolute;left:2224;top:3417;width:828;height:387;visibility:visible;mso-wrap-style:square;v-text-anchor:top" o:gfxdata="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"/>
               </v:group>
             </w:pict>
           </mc:Fallback>
@@ -450,13 +450,7 @@
         <w:rPr>
           <w:rFonts w:asciiTheme="minorHAnsi" w:hAnsiTheme="minorHAnsi" w:cstheme="minorHAnsi"/>
         </w:rPr>
-        <w:t xml:space="preserve">This </w:t>
-      </w:r>
-      <w:r>
-        <w:rPr>
-          <w:rFonts w:asciiTheme="minorHAnsi" w:hAnsiTheme="minorHAnsi" w:cstheme="minorHAnsi"/>
-        </w:rPr>
-        <w:t>paragraph contains a shape group.</w:t>
+        <w:t>This paragraph contains a shape group.</w:t>
       </w:r>
     </w:p>
     <w:p>
@@ -489,13 +483,7 @@
                 <w:rPr>
                   <w:rFonts w:ascii="Cambria Math" w:hAnsi="Cambria Math" w:cstheme="minorHAnsi"/>
                 </w:rPr>
-                <m:t>-</m:t>
-              </m:r>
-              <m:r>
-                <w:rPr>
-                  <w:rFonts w:ascii="Cambria Math" w:hAnsi="Cambria Math" w:cstheme="minorHAnsi"/>
-                </w:rPr>
-                <m:t>m</m:t>
+                <m:t>-m</m:t>
               </m:r>
             </m:sup>
           </m:sSup>
@@ -560,21 +548,15 @@
           <w:rFonts w:asciiTheme="minorHAnsi" w:hAnsiTheme="minorHAnsi" w:cstheme="minorHAnsi"/>
         </w:rPr>
       </w:pPr>
-      <w:permStart w:id="913272226" w:ed="janedoe@myoffice.com"/>
-      <w:r>
-        <w:rPr>
-          <w:rFonts w:asciiTheme="minorHAnsi" w:hAnsiTheme="minorHAnsi" w:cstheme="minorHAnsi"/>
-        </w:rPr>
-        <w:t>Paragraph with restricted editing to one user.</w:t>
-      </w:r>
-      <w:r>
-        <w:rPr>
-          <w:rFonts w:asciiTheme="minorHAnsi" w:hAnsiTheme="minorHAnsi" w:cstheme="minorHAnsi"/>
-        </w:rPr>
-        <w:t xml:space="preserve"> </w:t>
-      </w:r>
-      <w:permStart w:id="487589491" w:ed="johndoe@myoffice.com"/>
-      <w:permEnd w:id="913272226"/>
+      <w:permStart w:id="2112897428" w:ed="janedoe@myoffice.com"/>
+      <w:r>
+        <w:rPr>
+          <w:rFonts w:asciiTheme="minorHAnsi" w:hAnsiTheme="minorHAnsi" w:cstheme="minorHAnsi"/>
+        </w:rPr>
+        <w:t xml:space="preserve">Paragraph with restricted editing to one user. </w:t>
+      </w:r>
+      <w:permStart w:id="1027485616" w:ed="johndoe@myoffice.com"/>
+      <w:permEnd w:id="2112897428"/>
       <w:r>
         <w:rPr>
           <w:rFonts w:asciiTheme="minorHAnsi" w:hAnsiTheme="minorHAnsi" w:cstheme="minorHAnsi"/>
@@ -582,7 +564,7 @@
         <w:t>Paragraph belonging to another user.</w:t>
       </w:r>
     </w:p>
-    <w:permEnd w:id="487589491"/>
+    <w:permEnd w:id="1027485616"/>
     <w:p>
       <w:pPr>
         <w:rPr>
@@ -605,24 +587,16 @@
           <w:tag w:val="My SDT tag"/>
           <w:id w:val="126989891"/>
           <w:placeholder>
-            <w:docPart w:val="DefaultPlaceholder_22675703"/>
+            <w:docPart w:val="2AA8662627814DB19D5275248331A513"/>
           </w:placeholder>
         </w:sdtPr>
-        <w:sdtEndPr/>
         <w:sdtContent>
           <w:r>
             <w:rPr>
               <w:rStyle w:val="PlaceholderText"/>
               <w:rFonts w:asciiTheme="minorHAnsi" w:hAnsiTheme="minorHAnsi" w:cstheme="minorHAnsi"/>
             </w:rPr>
-            <w:t>Text inside SDT</w:t>
-          </w:r>
-          <w:r>
-            <w:rPr>
-              <w:rStyle w:val="PlaceholderText"/>
-              <w:rFonts w:asciiTheme="minorHAnsi" w:hAnsiTheme="minorHAnsi" w:cstheme="minorHAnsi"/>
-            </w:rPr>
-            <w:t>.</w:t>
+            <w:t>Text inside SDT.</w:t>
           </w:r>
         </w:sdtContent>
       </w:sdt>
@@ -642,18 +616,37 @@
     </w:p>
     <w:p>
       <w:pPr>
-        <w:rPr>
-          <w:rFonts w:asciiTheme="minorHAnsi" w:hAnsiTheme="minorHAnsi" w:cstheme="minorHAnsi"/>
-        </w:rPr>
+        <w:sectPr>
+          <w:headerReference w:type="default" r:id="rId10"/>
+          <w:footerReference w:type="default" r:id="rId11"/>
+          <w:headerReference w:type="first" r:id="rId12"/>
+          <w:pgSz w:w="11909" w:h="16834" w:code="9"/>
+          <w:pgMar w:top="1138" w:right="850" w:bottom="1138" w:left="1701" w:header="720" w:footer="720" w:gutter="0"/>
+          <w:cols w:space="720"/>
+          <w:titlePg/>
+          <w:docGrid w:linePitch="360"/>
+        </w:sectPr>
       </w:pPr>
+      <w:r>
+        <w:t>A subdocument included below can be seen by via View &gt; Outline View</w:t>
+      </w:r>
+    </w:p>
+    <w:p>
+      <w:pPr>
+        <w:rPr>
+          <w:rFonts w:asciiTheme="minorHAnsi" w:hAnsiTheme="minorHAnsi" w:cstheme="minorHAnsi"/>
+        </w:rPr>
+      </w:pPr>
+      <w:subDoc r:id="rId13"/>
     </w:p>
     <w:sectPr>
-      <w:headerReference w:type="even" r:id="rId10"/>
-      <w:headerReference w:type="default" r:id="rId11"/>
-      <w:footerReference w:type="even" r:id="rId12"/>
-      <w:footerReference w:type="default" r:id="rId13"/>
-      <w:headerReference w:type="first" r:id="rId14"/>
-      <w:footerReference w:type="first" r:id="rId15"/>
+      <w:headerReference w:type="even" r:id="rId14"/>
+      <w:headerReference w:type="default" r:id="rId15"/>
+      <w:footerReference w:type="even" r:id="rId16"/>
+      <w:footerReference w:type="default" r:id="rId17"/>
+      <w:headerReference w:type="first" r:id="rId18"/>
+      <w:footerReference w:type="first" r:id="rId19"/>
+      <w:type w:val="continuous"/>
       <w:pgSz w:w="11909" w:h="16834" w:code="9"/>
       <w:pgMar w:top="1138" w:right="850" w:bottom="1138" w:left="1701" w:header="720" w:footer="720" w:gutter="0"/>
       <w:cols w:space="720"/>
@@ -694,13 +687,13 @@
 
 <file path=word/commentsExtended.xml><?xml version="1.0" encoding="utf-8"?>
 <w15:commentsEx xmlns:wpc="http://schemas.microsoft.com/office/word/2010/wordprocessingCanvas" xmlns:cx="http://schemas.microsoft.com/office/drawing/2014/chartex" xmlns:cx1="http://schemas.microsoft.com/office/drawing/2015/9/8/chartex" xmlns:cx2="http://schemas.microsoft.com/office/drawing/2015/10/21/chartex" xmlns:cx3="http://schemas.microsoft.com/office/drawing/2016/5/9/chartex" xmlns:cx4="http://schemas.microsoft.com/office/drawing/2016/5/10/chartex" xmlns:cx5="http://schemas.microsoft.com/office/drawing/2016/5/11/chartex" xmlns:cx6="http://schemas.microsoft.com/office/drawing/2016/5/12/chartex" xmlns:cx7="http://schemas.microsoft.com/office/drawing/2016/5/13/chartex" xmlns:cx8="http://schemas.microsoft.com/office/drawing/2016/5/14/chartex" xmlns:mc="http://schemas.openxmlformats.org/markup-compatibility/2006" xmlns:aink="http://schemas.microsoft.com/office/drawing/2016/ink" xmlns:am3d="http://schemas.microsoft.com/office/drawing/2017/model3d" xmlns:o="urn:schemas-microsoft-com:office:office" xmlns:r="http://schemas.openxmlformats.org/officeDocument/2006/relationships" xmlns:m="http://schemas.openxmlformats.org/officeDocument/2006/math" xmlns:v="urn:schemas-microsoft-com:vml" xmlns:wp14="http://schemas.microsoft.com/office/word/2010/wordprocessingDrawing" xmlns:wp="http://schemas.openxmlformats.org/drawingml/2006/wordprocessingDrawing" xmlns:w10="urn:schemas-microsoft-com:office:word" xmlns:w="http://schemas.openxmlformats.org/wordprocessingml/2006/main" xmlns:w14="http://schemas.microsoft.com/office/word/2010/wordml" xmlns:w15="http://schemas.microsoft.com/office/word/2012/wordml" xmlns:w16cid="http://schemas.microsoft.com/office/word/2016/wordml/cid" xmlns:w16se="http://schemas.microsoft.com/office/word/2015/wordml/symex" xmlns:wpg="http://schemas.microsoft.com/office/word/2010/wordprocessingGroup" xmlns:wpi="http://schemas.microsoft.com/office/word/2010/wordprocessingInk" xmlns:wne="http://schemas.microsoft.com/office/word/2006/wordml" xmlns:wps="http://schemas.microsoft.com/office/word/2010/wordprocessingShape" mc:Ignorable="w14 w15 w16se w16cid wp14">
-  <w15:commentEx w15:paraId="3DFDE7F9" w15:done="0"/>
+  <w15:commentEx w15:paraId="6D1C5310" w15:done="0"/>
 </w15:commentsEx>
 </file>
 
 <file path=word/commentsIds.xml><?xml version="1.0" encoding="utf-8"?>
 <w16cid:commentsIds xmlns:wpc="http://schemas.microsoft.com/office/word/2010/wordprocessingCanvas" xmlns:cx="http://schemas.microsoft.com/office/drawing/2014/chartex" xmlns:cx1="http://schemas.microsoft.com/office/drawing/2015/9/8/chartex" xmlns:cx2="http://schemas.microsoft.com/office/drawing/2015/10/21/chartex" xmlns:cx3="http://schemas.microsoft.com/office/drawing/2016/5/9/chartex" xmlns:cx4="http://schemas.microsoft.com/office/drawing/2016/5/10/chartex" xmlns:cx5="http://schemas.microsoft.com/office/drawing/2016/5/11/chartex" xmlns:cx6="http://schemas.microsoft.com/office/drawing/2016/5/12/chartex" xmlns:cx7="http://schemas.microsoft.com/office/drawing/2016/5/13/chartex" xmlns:cx8="http://schemas.microsoft.com/office/drawing/2016/5/14/chartex" xmlns:mc="http://schemas.openxmlformats.org/markup-compatibility/2006" xmlns:aink="http://schemas.microsoft.com/office/drawing/2016/ink" xmlns:am3d="http://schemas.microsoft.com/office/drawing/2017/model3d" xmlns:o="urn:schemas-microsoft-com:office:office" xmlns:r="http://schemas.openxmlformats.org/officeDocument/2006/relationships" xmlns:m="http://schemas.openxmlformats.org/officeDocument/2006/math" xmlns:v="urn:schemas-microsoft-com:vml" xmlns:wp14="http://schemas.microsoft.com/office/word/2010/wordprocessingDrawing" xmlns:wp="http://schemas.openxmlformats.org/drawingml/2006/wordprocessingDrawing" xmlns:w10="urn:schemas-microsoft-com:office:word" xmlns:w="http://schemas.openxmlformats.org/wordprocessingml/2006/main" xmlns:w14="http://schemas.microsoft.com/office/word/2010/wordml" xmlns:w15="http://schemas.microsoft.com/office/word/2012/wordml" xmlns:w16cid="http://schemas.microsoft.com/office/word/2016/wordml/cid" xmlns:w16se="http://schemas.microsoft.com/office/word/2015/wordml/symex" xmlns:wpg="http://schemas.microsoft.com/office/word/2010/wordprocessingGroup" xmlns:wpi="http://schemas.microsoft.com/office/word/2010/wordprocessingInk" xmlns:wne="http://schemas.microsoft.com/office/word/2006/wordml" xmlns:wps="http://schemas.microsoft.com/office/word/2010/wordprocessingShape" mc:Ignorable="w14 w15 w16se w16cid wp14">
-  <w16cid:commentId w16cid:paraId="3DFDE7F9" w16cid:durableId="21D600E4"/>
+  <w16cid:commentId w16cid:paraId="6D1C5310" w16cid:durableId="21D600E4"/>
 </w16cid:commentsIds>
 </file>
 
@@ -724,16 +717,6 @@
 </file>
 
 <file path=word/footer1.xml><?xml version="1.0" encoding="utf-8"?>
-<w:ftr xmlns:wpc="http://schemas.microsoft.com/office/word/2010/wordprocessingCanvas" xmlns:cx="http://schemas.microsoft.com/office/drawing/2014/chartex" xmlns:cx1="http://schemas.microsoft.com/office/drawing/2015/9/8/chartex" xmlns:cx2="http://schemas.microsoft.com/office/drawing/2015/10/21/chartex" xmlns:cx3="http://schemas.microsoft.com/office/drawing/2016/5/9/chartex" xmlns:cx4="http://schemas.microsoft.com/office/drawing/2016/5/10/chartex" xmlns:cx5="http://schemas.microsoft.com/office/drawing/2016/5/11/chartex" xmlns:cx6="http://schemas.microsoft.com/office/drawing/2016/5/12/chartex" xmlns:cx7="http://schemas.microsoft.com/office/drawing/2016/5/13/chartex" xmlns:cx8="http://schemas.microsoft.com/office/drawing/2016/5/14/chartex" xmlns:mc="http://schemas.openxmlformats.org/markup-compatibility/2006" xmlns:aink="http://schemas.microsoft.com/office/drawing/2016/ink" xmlns:am3d="http://schemas.microsoft.com/office/drawing/2017/model3d" xmlns:o="urn:schemas-microsoft-com:office:office" xmlns:r="http://schemas.openxmlformats.org/officeDocument/2006/relationships" xmlns:m="http://schemas.openxmlformats.org/officeDocument/2006/math" xmlns:v="urn:schemas-microsoft-com:vml" xmlns:wp14="http://schemas.microsoft.com/office/word/2010/wordprocessingDrawing" xmlns:wp="http://schemas.openxmlformats.org/drawingml/2006/wordprocessingDrawing" xmlns:w10="urn:schemas-microsoft-com:office:word" xmlns:w="http://schemas.openxmlformats.org/wordprocessingml/2006/main" xmlns:w14="http://schemas.microsoft.com/office/word/2010/wordml" xmlns:w15="http://schemas.microsoft.com/office/word/2012/wordml" xmlns:w16cid="http://schemas.microsoft.com/office/word/2016/wordml/cid" xmlns:w16se="http://schemas.microsoft.com/office/word/2015/wordml/symex" xmlns:wpg="http://schemas.microsoft.com/office/word/2010/wordprocessingGroup" xmlns:wpi="http://schemas.microsoft.com/office/word/2010/wordprocessingInk" xmlns:wne="http://schemas.microsoft.com/office/word/2006/wordml" xmlns:wps="http://schemas.microsoft.com/office/word/2010/wordprocessingShape" mc:Ignorable="w14 w15 w16se w16cid wp14">
-  <w:p>
-    <w:pPr>
-      <w:pStyle w:val="Footer"/>
-    </w:pPr>
-  </w:p>
-</w:ftr>
-</file>
-
-<file path=word/footer2.xml><?xml version="1.0" encoding="utf-8"?>
 <w:ftr xmlns:wpc="http://schemas.microsoft.com/office/word/2010/wordprocessingCanvas" xmlns:cx="http://schemas.microsoft.com/office/drawing/2014/chartex" xmlns:cx1="http://schemas.microsoft.com/office/drawing/2015/9/8/chartex" xmlns:cx2="http://schemas.microsoft.com/office/drawing/2015/10/21/chartex" xmlns:cx3="http://schemas.microsoft.com/office/drawing/2016/5/9/chartex" xmlns:cx4="http://schemas.microsoft.com/office/drawing/2016/5/10/chartex" xmlns:cx5="http://schemas.microsoft.com/office/drawing/2016/5/11/chartex" xmlns:cx6="http://schemas.microsoft.com/office/drawing/2016/5/12/chartex" xmlns:cx7="http://schemas.microsoft.com/office/drawing/2016/5/13/chartex" xmlns:cx8="http://schemas.microsoft.com/office/drawing/2016/5/14/chartex" xmlns:mc="http://schemas.openxmlformats.org/markup-compatibility/2006" xmlns:aink="http://schemas.microsoft.com/office/drawing/2016/ink" xmlns:am3d="http://schemas.microsoft.com/office/drawing/2017/model3d" xmlns:o="urn:schemas-microsoft-com:office:office" xmlns:r="http://schemas.openxmlformats.org/officeDocument/2006/relationships" xmlns:m="http://schemas.openxmlformats.org/officeDocument/2006/math" xmlns:v="urn:schemas-microsoft-com:vml" xmlns:wp14="http://schemas.microsoft.com/office/word/2010/wordprocessingDrawing" xmlns:wp="http://schemas.openxmlformats.org/drawingml/2006/wordprocessingDrawing" xmlns:w10="urn:schemas-microsoft-com:office:word" xmlns:w="http://schemas.openxmlformats.org/wordprocessingml/2006/main" xmlns:w14="http://schemas.microsoft.com/office/word/2010/wordml" xmlns:w15="http://schemas.microsoft.com/office/word/2012/wordml" xmlns:w16cid="http://schemas.microsoft.com/office/word/2016/wordml/cid" xmlns:w16se="http://schemas.microsoft.com/office/word/2015/wordml/symex" xmlns:wpg="http://schemas.microsoft.com/office/word/2010/wordprocessingGroup" xmlns:wpi="http://schemas.microsoft.com/office/word/2010/wordprocessingInk" xmlns:wne="http://schemas.microsoft.com/office/word/2006/wordml" xmlns:wps="http://schemas.microsoft.com/office/word/2010/wordprocessingShape" mc:Ignorable="w14 w15 w16se w16cid wp14">
   <w:p>
     <w:pPr>
@@ -754,6 +737,16 @@
 </w:ftr>
 </file>
 
+<file path=word/footer2.xml><?xml version="1.0" encoding="utf-8"?>
+<w:ftr xmlns:wpc="http://schemas.microsoft.com/office/word/2010/wordprocessingCanvas" xmlns:cx="http://schemas.microsoft.com/office/drawing/2014/chartex" xmlns:cx1="http://schemas.microsoft.com/office/drawing/2015/9/8/chartex" xmlns:cx2="http://schemas.microsoft.com/office/drawing/2015/10/21/chartex" xmlns:cx3="http://schemas.microsoft.com/office/drawing/2016/5/9/chartex" xmlns:cx4="http://schemas.microsoft.com/office/drawing/2016/5/10/chartex" xmlns:cx5="http://schemas.microsoft.com/office/drawing/2016/5/11/chartex" xmlns:cx6="http://schemas.microsoft.com/office/drawing/2016/5/12/chartex" xmlns:cx7="http://schemas.microsoft.com/office/drawing/2016/5/13/chartex" xmlns:cx8="http://schemas.microsoft.com/office/drawing/2016/5/14/chartex" xmlns:mc="http://schemas.openxmlformats.org/markup-compatibility/2006" xmlns:aink="http://schemas.microsoft.com/office/drawing/2016/ink" xmlns:am3d="http://schemas.microsoft.com/office/drawing/2017/model3d" xmlns:o="urn:schemas-microsoft-com:office:office" xmlns:r="http://schemas.openxmlformats.org/officeDocument/2006/relationships" xmlns:m="http://schemas.openxmlformats.org/officeDocument/2006/math" xmlns:v="urn:schemas-microsoft-com:vml" xmlns:wp14="http://schemas.microsoft.com/office/word/2010/wordprocessingDrawing" xmlns:wp="http://schemas.openxmlformats.org/drawingml/2006/wordprocessingDrawing" xmlns:w10="urn:schemas-microsoft-com:office:word" xmlns:w="http://schemas.openxmlformats.org/wordprocessingml/2006/main" xmlns:w14="http://schemas.microsoft.com/office/word/2010/wordml" xmlns:w15="http://schemas.microsoft.com/office/word/2012/wordml" xmlns:w16cid="http://schemas.microsoft.com/office/word/2016/wordml/cid" xmlns:w16se="http://schemas.microsoft.com/office/word/2015/wordml/symex" xmlns:wpg="http://schemas.microsoft.com/office/word/2010/wordprocessingGroup" xmlns:wpi="http://schemas.microsoft.com/office/word/2010/wordprocessingInk" xmlns:wne="http://schemas.microsoft.com/office/word/2006/wordml" xmlns:wps="http://schemas.microsoft.com/office/word/2010/wordprocessingShape" mc:Ignorable="w14 w15 w16se w16cid wp14">
+  <w:p>
+    <w:pPr>
+      <w:pStyle w:val="Footer"/>
+    </w:pPr>
+  </w:p>
+</w:ftr>
+</file>
+
 <file path=word/footer3.xml><?xml version="1.0" encoding="utf-8"?>
 <w:ftr xmlns:wpc="http://schemas.microsoft.com/office/word/2010/wordprocessingCanvas" xmlns:cx="http://schemas.microsoft.com/office/drawing/2014/chartex" xmlns:cx1="http://schemas.microsoft.com/office/drawing/2015/9/8/chartex" xmlns:cx2="http://schemas.microsoft.com/office/drawing/2015/10/21/chartex" xmlns:cx3="http://schemas.microsoft.com/office/drawing/2016/5/9/chartex" xmlns:cx4="http://schemas.microsoft.com/office/drawing/2016/5/10/chartex" xmlns:cx5="http://schemas.microsoft.com/office/drawing/2016/5/11/chartex" xmlns:cx6="http://schemas.microsoft.com/office/drawing/2016/5/12/chartex" xmlns:cx7="http://schemas.microsoft.com/office/drawing/2016/5/13/chartex" xmlns:cx8="http://schemas.microsoft.com/office/drawing/2016/5/14/chartex" xmlns:mc="http://schemas.openxmlformats.org/markup-compatibility/2006" xmlns:aink="http://schemas.microsoft.com/office/drawing/2016/ink" xmlns:am3d="http://schemas.microsoft.com/office/drawing/2017/model3d" xmlns:o="urn:schemas-microsoft-com:office:office" xmlns:r="http://schemas.openxmlformats.org/officeDocument/2006/relationships" xmlns:m="http://schemas.openxmlformats.org/officeDocument/2006/math" xmlns:v="urn:schemas-microsoft-com:vml" xmlns:wp14="http://schemas.microsoft.com/office/word/2010/wordprocessingDrawing" xmlns:wp="http://schemas.openxmlformats.org/drawingml/2006/wordprocessingDrawing" xmlns:w10="urn:schemas-microsoft-com:office:word" xmlns:w="http://schemas.openxmlformats.org/wordprocessingml/2006/main" xmlns:w14="http://schemas.microsoft.com/office/word/2010/wordml" xmlns:w15="http://schemas.microsoft.com/office/word/2012/wordml" xmlns:w16cid="http://schemas.microsoft.com/office/word/2016/wordml/cid" xmlns:w16se="http://schemas.microsoft.com/office/word/2015/wordml/symex" xmlns:wpg="http://schemas.microsoft.com/office/word/2010/wordprocessingGroup" xmlns:wpi="http://schemas.microsoft.com/office/word/2010/wordprocessingInk" xmlns:wne="http://schemas.microsoft.com/office/word/2006/wordml" xmlns:wps="http://schemas.microsoft.com/office/word/2010/wordprocessingShape" mc:Ignorable="w14 w15 w16se w16cid wp14">
   <w:p>
@@ -764,6 +757,16 @@
 </w:ftr>
 </file>
 
+<file path=word/footer4.xml><?xml version="1.0" encoding="utf-8"?>
+<w:ftr xmlns:wpc="http://schemas.microsoft.com/office/word/2010/wordprocessingCanvas" xmlns:cx="http://schemas.microsoft.com/office/drawing/2014/chartex" xmlns:cx1="http://schemas.microsoft.com/office/drawing/2015/9/8/chartex" xmlns:cx2="http://schemas.microsoft.com/office/drawing/2015/10/21/chartex" xmlns:cx3="http://schemas.microsoft.com/office/drawing/2016/5/9/chartex" xmlns:cx4="http://schemas.microsoft.com/office/drawing/2016/5/10/chartex" xmlns:cx5="http://schemas.microsoft.com/office/drawing/2016/5/11/chartex" xmlns:cx6="http://schemas.microsoft.com/office/drawing/2016/5/12/chartex" xmlns:cx7="http://schemas.microsoft.com/office/drawing/2016/5/13/chartex" xmlns:cx8="http://schemas.microsoft.com/office/drawing/2016/5/14/chartex" xmlns:mc="http://schemas.openxmlformats.org/markup-compatibility/2006" xmlns:aink="http://schemas.microsoft.com/office/drawing/2016/ink" xmlns:am3d="http://schemas.microsoft.com/office/drawing/2017/model3d" xmlns:o="urn:schemas-microsoft-com:office:office" xmlns:r="http://schemas.openxmlformats.org/officeDocument/2006/relationships" xmlns:m="http://schemas.openxmlformats.org/officeDocument/2006/math" xmlns:v="urn:schemas-microsoft-com:vml" xmlns:wp14="http://schemas.microsoft.com/office/word/2010/wordprocessingDrawing" xmlns:wp="http://schemas.openxmlformats.org/drawingml/2006/wordprocessingDrawing" xmlns:w10="urn:schemas-microsoft-com:office:word" xmlns:w="http://schemas.openxmlformats.org/wordprocessingml/2006/main" xmlns:w14="http://schemas.microsoft.com/office/word/2010/wordml" xmlns:w15="http://schemas.microsoft.com/office/word/2012/wordml" xmlns:w16cid="http://schemas.microsoft.com/office/word/2016/wordml/cid" xmlns:w16se="http://schemas.microsoft.com/office/word/2015/wordml/symex" xmlns:wpg="http://schemas.microsoft.com/office/word/2010/wordprocessingGroup" xmlns:wpi="http://schemas.microsoft.com/office/word/2010/wordprocessingInk" xmlns:wne="http://schemas.microsoft.com/office/word/2006/wordml" xmlns:wps="http://schemas.microsoft.com/office/word/2010/wordprocessingShape" mc:Ignorable="w14 w15 w16se w16cid wp14">
+  <w:p>
+    <w:pPr>
+      <w:pStyle w:val="Footer"/>
+    </w:pPr>
+  </w:p>
+</w:ftr>
+</file>
+
 <file path=word/footnotes.xml><?xml version="1.0" encoding="utf-8"?>
 <w:footnotes xmlns:wpc="http://schemas.microsoft.com/office/word/2010/wordprocessingCanvas" xmlns:cx="http://schemas.microsoft.com/office/drawing/2014/chartex" xmlns:cx1="http://schemas.microsoft.com/office/drawing/2015/9/8/chartex" xmlns:cx2="http://schemas.microsoft.com/office/drawing/2015/10/21/chartex" xmlns:cx3="http://schemas.microsoft.com/office/drawing/2016/5/9/chartex" xmlns:cx4="http://schemas.microsoft.com/office/drawing/2016/5/10/chartex" xmlns:cx5="http://schemas.microsoft.com/office/drawing/2016/5/11/chartex" xmlns:cx6="http://schemas.microsoft.com/office/drawing/2016/5/12/chartex" xmlns:cx7="http://schemas.microsoft.com/office/drawing/2016/5/13/chartex" xmlns:cx8="http://schemas.microsoft.com/office/drawing/2016/5/14/chartex" xmlns:mc="http://schemas.openxmlformats.org/markup-compatibility/2006" xmlns:aink="http://schemas.microsoft.com/office/drawing/2016/ink" xmlns:am3d="http://schemas.microsoft.com/office/drawing/2017/model3d" xmlns:o="urn:schemas-microsoft-com:office:office" xmlns:r="http://schemas.openxmlformats.org/officeDocument/2006/relationships" xmlns:m="http://schemas.openxmlformats.org/officeDocument/2006/math" xmlns:v="urn:schemas-microsoft-com:vml" xmlns:wp14="http://schemas.microsoft.com/office/word/2010/wordprocessingDrawing" xmlns:wp="http://schemas.openxmlformats.org/drawingml/2006/wordprocessingDrawing" xmlns:w10="urn:schemas-microsoft-com:office:word" xmlns:w="http://schemas.openxmlformats.org/wordprocessingml/2006/main" xmlns:w14="http://schemas.microsoft.com/office/word/2010/wordml" xmlns:w15="http://schemas.microsoft.com/office/word/2012/wordml" xmlns:w16cid="http://schemas.microsoft.com/office/word/2016/wordml/cid" xmlns:w16se="http://schemas.microsoft.com/office/word/2015/wordml/symex" xmlns:wpg="http://schemas.microsoft.com/office/word/2010/wordprocessingGroup" xmlns:wpi="http://schemas.microsoft.com/office/word/2010/wordprocessingInk" xmlns:wne="http://schemas.microsoft.com/office/word/2006/wordml" xmlns:wps="http://schemas.microsoft.com/office/word/2010/wordprocessingShape" mc:Ignorable="w14 w15 w16se w16cid wp14">
   <w:footnote w:type="separator" w:id="-1">
@@ -809,16 +812,6 @@
 </file>
 
 <file path=word/header1.xml><?xml version="1.0" encoding="utf-8"?>
-<w:hdr xmlns:wpc="http://schemas.microsoft.com/office/word/2010/wordprocessingCanvas" xmlns:cx="http://schemas.microsoft.com/office/drawing/2014/chartex" xmlns:cx1="http://schemas.microsoft.com/office/drawing/2015/9/8/chartex" xmlns:cx2="http://schemas.microsoft.com/office/drawing/2015/10/21/chartex" xmlns:cx3="http://schemas.microsoft.com/office/drawing/2016/5/9/chartex" xmlns:cx4="http://schemas.microsoft.com/office/drawing/2016/5/10/chartex" xmlns:cx5="http://schemas.microsoft.com/office/drawing/2016/5/11/chartex" xmlns:cx6="http://schemas.microsoft.com/office/drawing/2016/5/12/chartex" xmlns:cx7="http://schemas.microsoft.com/office/drawing/2016/5/13/chartex" xmlns:cx8="http://schemas.microsoft.com/office/drawing/2016/5/14/chartex" xmlns:mc="http://schemas.openxmlformats.org/markup-compatibility/2006" xmlns:aink="http://schemas.microsoft.com/office/drawing/2016/ink" xmlns:am3d="http://schemas.microsoft.com/office/drawing/2017/model3d" xmlns:o="urn:schemas-microsoft-com:office:office" xmlns:r="http://schemas.openxmlformats.org/officeDocument/2006/relationships" xmlns:m="http://schemas.openxmlformats.org/officeDocument/2006/math" xmlns:v="urn:schemas-microsoft-com:vml" xmlns:wp14="http://schemas.microsoft.com/office/word/2010/wordprocessingDrawing" xmlns:wp="http://schemas.openxmlformats.org/drawingml/2006/wordprocessingDrawing" xmlns:w10="urn:schemas-microsoft-com:office:word" xmlns:w="http://schemas.openxmlformats.org/wordprocessingml/2006/main" xmlns:w14="http://schemas.microsoft.com/office/word/2010/wordml" xmlns:w15="http://schemas.microsoft.com/office/word/2012/wordml" xmlns:w16cid="http://schemas.microsoft.com/office/word/2016/wordml/cid" xmlns:w16se="http://schemas.microsoft.com/office/word/2015/wordml/symex" xmlns:wpg="http://schemas.microsoft.com/office/word/2010/wordprocessingGroup" xmlns:wpi="http://schemas.microsoft.com/office/word/2010/wordprocessingInk" xmlns:wne="http://schemas.microsoft.com/office/word/2006/wordml" xmlns:wps="http://schemas.microsoft.com/office/word/2010/wordprocessingShape" mc:Ignorable="w14 w15 w16se w16cid wp14">
-  <w:p>
-    <w:pPr>
-      <w:pStyle w:val="Header"/>
-    </w:pPr>
-  </w:p>
-</w:hdr>
-</file>
-
-<file path=word/header2.xml><?xml version="1.0" encoding="utf-8"?>
 <w:hdr xmlns:wpc="http://schemas.microsoft.com/office/word/2010/wordprocessingCanvas" xmlns:cx="http://schemas.microsoft.com/office/drawing/2014/chartex" xmlns:cx1="http://schemas.microsoft.com/office/drawing/2015/9/8/chartex" xmlns:cx2="http://schemas.microsoft.com/office/drawing/2015/10/21/chartex" xmlns:cx3="http://schemas.microsoft.com/office/drawing/2016/5/9/chartex" xmlns:cx4="http://schemas.microsoft.com/office/drawing/2016/5/10/chartex" xmlns:cx5="http://schemas.microsoft.com/office/drawing/2016/5/11/chartex" xmlns:cx6="http://schemas.microsoft.com/office/drawing/2016/5/12/chartex" xmlns:cx7="http://schemas.microsoft.com/office/drawing/2016/5/13/chartex" xmlns:cx8="http://schemas.microsoft.com/office/drawing/2016/5/14/chartex" xmlns:mc="http://schemas.openxmlformats.org/markup-compatibility/2006" xmlns:aink="http://schemas.microsoft.com/office/drawing/2016/ink" xmlns:am3d="http://schemas.microsoft.com/office/drawing/2017/model3d" xmlns:o="urn:schemas-microsoft-com:office:office" xmlns:r="http://schemas.openxmlformats.org/officeDocument/2006/relationships" xmlns:m="http://schemas.openxmlformats.org/officeDocument/2006/math" xmlns:v="urn:schemas-microsoft-com:vml" xmlns:wp14="http://schemas.microsoft.com/office/word/2010/wordprocessingDrawing" xmlns:wp="http://schemas.openxmlformats.org/drawingml/2006/wordprocessingDrawing" xmlns:w10="urn:schemas-microsoft-com:office:word" xmlns:w="http://schemas.openxmlformats.org/wordprocessingml/2006/main" xmlns:w14="http://schemas.microsoft.com/office/word/2010/wordml" xmlns:w15="http://schemas.microsoft.com/office/word/2012/wordml" xmlns:w16cid="http://schemas.microsoft.com/office/word/2016/wordml/cid" xmlns:w16se="http://schemas.microsoft.com/office/word/2015/wordml/symex" xmlns:wpg="http://schemas.microsoft.com/office/word/2010/wordprocessingGroup" xmlns:wpi="http://schemas.microsoft.com/office/word/2010/wordprocessingInk" xmlns:wne="http://schemas.microsoft.com/office/word/2006/wordml" xmlns:wps="http://schemas.microsoft.com/office/word/2010/wordprocessingShape" mc:Ignorable="w14 w15 w16se w16cid wp14">
   <w:p>
     <w:pPr>
@@ -839,7 +832,7 @@
 </w:hdr>
 </file>
 
-<file path=word/header3.xml><?xml version="1.0" encoding="utf-8"?>
+<file path=word/header2.xml><?xml version="1.0" encoding="utf-8"?>
 <w:hdr xmlns:wpc="http://schemas.microsoft.com/office/word/2010/wordprocessingCanvas" xmlns:cx="http://schemas.microsoft.com/office/drawing/2014/chartex" xmlns:cx1="http://schemas.microsoft.com/office/drawing/2015/9/8/chartex" xmlns:cx2="http://schemas.microsoft.com/office/drawing/2015/10/21/chartex" xmlns:cx3="http://schemas.microsoft.com/office/drawing/2016/5/9/chartex" xmlns:cx4="http://schemas.microsoft.com/office/drawing/2016/5/10/chartex" xmlns:cx5="http://schemas.microsoft.com/office/drawing/2016/5/11/chartex" xmlns:cx6="http://schemas.microsoft.com/office/drawing/2016/5/12/chartex" xmlns:cx7="http://schemas.microsoft.com/office/drawing/2016/5/13/chartex" xmlns:cx8="http://schemas.microsoft.com/office/drawing/2016/5/14/chartex" xmlns:mc="http://schemas.openxmlformats.org/markup-compatibility/2006" xmlns:aink="http://schemas.microsoft.com/office/drawing/2016/ink" xmlns:am3d="http://schemas.microsoft.com/office/drawing/2017/model3d" xmlns:o="urn:schemas-microsoft-com:office:office" xmlns:r="http://schemas.openxmlformats.org/officeDocument/2006/relationships" xmlns:m="http://schemas.openxmlformats.org/officeDocument/2006/math" xmlns:v="urn:schemas-microsoft-com:vml" xmlns:wp14="http://schemas.microsoft.com/office/word/2010/wordprocessingDrawing" xmlns:wp="http://schemas.openxmlformats.org/drawingml/2006/wordprocessingDrawing" xmlns:w10="urn:schemas-microsoft-com:office:word" xmlns:w="http://schemas.openxmlformats.org/wordprocessingml/2006/main" xmlns:w14="http://schemas.microsoft.com/office/word/2010/wordml" xmlns:w15="http://schemas.microsoft.com/office/word/2012/wordml" xmlns:w16cid="http://schemas.microsoft.com/office/word/2016/wordml/cid" xmlns:w16se="http://schemas.microsoft.com/office/word/2015/wordml/symex" xmlns:wpg="http://schemas.microsoft.com/office/word/2010/wordprocessingGroup" xmlns:wpi="http://schemas.microsoft.com/office/word/2010/wordprocessingInk" xmlns:wne="http://schemas.microsoft.com/office/word/2006/wordml" xmlns:wps="http://schemas.microsoft.com/office/word/2010/wordprocessingShape" mc:Ignorable="w14 w15 w16se w16cid wp14">
   <w:p>
     <w:pPr>
@@ -847,19 +840,60 @@
       <w:jc w:val="right"/>
     </w:pPr>
     <w:r>
-      <w:t xml:space="preserve">This document contains </w:t>
+      <w:t>This document contains various elements that a DocumentVisitor implementation from Aspose.Words can traverse, read and edit</w:t>
     </w:r>
+  </w:p>
+</w:hdr>
+</file>
+
+<file path=word/header3.xml><?xml version="1.0" encoding="utf-8"?>
+<w:hdr xmlns:wpc="http://schemas.microsoft.com/office/word/2010/wordprocessingCanvas" xmlns:cx="http://schemas.microsoft.com/office/drawing/2014/chartex" xmlns:cx1="http://schemas.microsoft.com/office/drawing/2015/9/8/chartex" xmlns:cx2="http://schemas.microsoft.com/office/drawing/2015/10/21/chartex" xmlns:cx3="http://schemas.microsoft.com/office/drawing/2016/5/9/chartex" xmlns:cx4="http://schemas.microsoft.com/office/drawing/2016/5/10/chartex" xmlns:cx5="http://schemas.microsoft.com/office/drawing/2016/5/11/chartex" xmlns:cx6="http://schemas.microsoft.com/office/drawing/2016/5/12/chartex" xmlns:cx7="http://schemas.microsoft.com/office/drawing/2016/5/13/chartex" xmlns:cx8="http://schemas.microsoft.com/office/drawing/2016/5/14/chartex" xmlns:mc="http://schemas.openxmlformats.org/markup-compatibility/2006" xmlns:aink="http://schemas.microsoft.com/office/drawing/2016/ink" xmlns:am3d="http://schemas.microsoft.com/office/drawing/2017/model3d" xmlns:o="urn:schemas-microsoft-com:office:office" xmlns:r="http://schemas.openxmlformats.org/officeDocument/2006/relationships" xmlns:m="http://schemas.openxmlformats.org/officeDocument/2006/math" xmlns:v="urn:schemas-microsoft-com:vml" xmlns:wp14="http://schemas.microsoft.com/office/word/2010/wordprocessingDrawing" xmlns:wp="http://schemas.openxmlformats.org/drawingml/2006/wordprocessingDrawing" xmlns:w10="urn:schemas-microsoft-com:office:word" xmlns:w="http://schemas.openxmlformats.org/wordprocessingml/2006/main" xmlns:w14="http://schemas.microsoft.com/office/word/2010/wordml" xmlns:w15="http://schemas.microsoft.com/office/word/2012/wordml" xmlns:w16cid="http://schemas.microsoft.com/office/word/2016/wordml/cid" xmlns:w16se="http://schemas.microsoft.com/office/word/2015/wordml/symex" xmlns:wpg="http://schemas.microsoft.com/office/word/2010/wordprocessingGroup" xmlns:wpi="http://schemas.microsoft.com/office/word/2010/wordprocessingInk" xmlns:wne="http://schemas.microsoft.com/office/word/2006/wordml" xmlns:wps="http://schemas.microsoft.com/office/word/2010/wordprocessingShape" mc:Ignorable="w14 w15 w16se w16cid wp14">
+  <w:p>
+    <w:pPr>
+      <w:pStyle w:val="Header"/>
+    </w:pPr>
+  </w:p>
+</w:hdr>
+</file>
+
+<file path=word/header4.xml><?xml version="1.0" encoding="utf-8"?>
+<w:hdr xmlns:wpc="http://schemas.microsoft.com/office/word/2010/wordprocessingCanvas" xmlns:cx="http://schemas.microsoft.com/office/drawing/2014/chartex" xmlns:cx1="http://schemas.microsoft.com/office/drawing/2015/9/8/chartex" xmlns:cx2="http://schemas.microsoft.com/office/drawing/2015/10/21/chartex" xmlns:cx3="http://schemas.microsoft.com/office/drawing/2016/5/9/chartex" xmlns:cx4="http://schemas.microsoft.com/office/drawing/2016/5/10/chartex" xmlns:cx5="http://schemas.microsoft.com/office/drawing/2016/5/11/chartex" xmlns:cx6="http://schemas.microsoft.com/office/drawing/2016/5/12/chartex" xmlns:cx7="http://schemas.microsoft.com/office/drawing/2016/5/13/chartex" xmlns:cx8="http://schemas.microsoft.com/office/drawing/2016/5/14/chartex" xmlns:mc="http://schemas.openxmlformats.org/markup-compatibility/2006" xmlns:aink="http://schemas.microsoft.com/office/drawing/2016/ink" xmlns:am3d="http://schemas.microsoft.com/office/drawing/2017/model3d" xmlns:o="urn:schemas-microsoft-com:office:office" xmlns:r="http://schemas.openxmlformats.org/officeDocument/2006/relationships" xmlns:m="http://schemas.openxmlformats.org/officeDocument/2006/math" xmlns:v="urn:schemas-microsoft-com:vml" xmlns:wp14="http://schemas.microsoft.com/office/word/2010/wordprocessingDrawing" xmlns:wp="http://schemas.openxmlformats.org/drawingml/2006/wordprocessingDrawing" xmlns:w10="urn:schemas-microsoft-com:office:word" xmlns:w="http://schemas.openxmlformats.org/wordprocessingml/2006/main" xmlns:w14="http://schemas.microsoft.com/office/word/2010/wordml" xmlns:w15="http://schemas.microsoft.com/office/word/2012/wordml" xmlns:w16cid="http://schemas.microsoft.com/office/word/2016/wordml/cid" xmlns:w16se="http://schemas.microsoft.com/office/word/2015/wordml/symex" xmlns:wpg="http://schemas.microsoft.com/office/word/2010/wordprocessingGroup" xmlns:wpi="http://schemas.microsoft.com/office/word/2010/wordprocessingInk" xmlns:wne="http://schemas.microsoft.com/office/word/2006/wordml" xmlns:wps="http://schemas.microsoft.com/office/word/2010/wordprocessingShape" mc:Ignorable="w14 w15 w16se w16cid wp14">
+  <w:p>
+    <w:pPr>
+      <w:pStyle w:val="Header"/>
+    </w:pPr>
+  </w:p>
+</w:hdr>
+</file>
+
+<file path=word/header5.xml><?xml version="1.0" encoding="utf-8"?>
+<w:hdr xmlns:wpc="http://schemas.microsoft.com/office/word/2010/wordprocessingCanvas" xmlns:cx="http://schemas.microsoft.com/office/drawing/2014/chartex" xmlns:cx1="http://schemas.microsoft.com/office/drawing/2015/9/8/chartex" xmlns:cx2="http://schemas.microsoft.com/office/drawing/2015/10/21/chartex" xmlns:cx3="http://schemas.microsoft.com/office/drawing/2016/5/9/chartex" xmlns:cx4="http://schemas.microsoft.com/office/drawing/2016/5/10/chartex" xmlns:cx5="http://schemas.microsoft.com/office/drawing/2016/5/11/chartex" xmlns:cx6="http://schemas.microsoft.com/office/drawing/2016/5/12/chartex" xmlns:cx7="http://schemas.microsoft.com/office/drawing/2016/5/13/chartex" xmlns:cx8="http://schemas.microsoft.com/office/drawing/2016/5/14/chartex" xmlns:mc="http://schemas.openxmlformats.org/markup-compatibility/2006" xmlns:aink="http://schemas.microsoft.com/office/drawing/2016/ink" xmlns:am3d="http://schemas.microsoft.com/office/drawing/2017/model3d" xmlns:o="urn:schemas-microsoft-com:office:office" xmlns:r="http://schemas.openxmlformats.org/officeDocument/2006/relationships" xmlns:m="http://schemas.openxmlformats.org/officeDocument/2006/math" xmlns:v="urn:schemas-microsoft-com:vml" xmlns:wp14="http://schemas.microsoft.com/office/word/2010/wordprocessingDrawing" xmlns:wp="http://schemas.openxmlformats.org/drawingml/2006/wordprocessingDrawing" xmlns:w10="urn:schemas-microsoft-com:office:word" xmlns:w="http://schemas.openxmlformats.org/wordprocessingml/2006/main" xmlns:w14="http://schemas.microsoft.com/office/word/2010/wordml" xmlns:w15="http://schemas.microsoft.com/office/word/2012/wordml" xmlns:w16cid="http://schemas.microsoft.com/office/word/2016/wordml/cid" xmlns:w16se="http://schemas.microsoft.com/office/word/2015/wordml/symex" xmlns:wpg="http://schemas.microsoft.com/office/word/2010/wordprocessingGroup" xmlns:wpi="http://schemas.microsoft.com/office/word/2010/wordprocessingInk" xmlns:wne="http://schemas.microsoft.com/office/word/2006/wordml" xmlns:wps="http://schemas.microsoft.com/office/word/2010/wordprocessingShape" mc:Ignorable="w14 w15 w16se w16cid wp14">
+  <w:p>
+    <w:pPr>
+      <w:jc w:val="right"/>
+    </w:pPr>
     <w:r>
-      <w:t>v</w:t>
+      <w:t>This is a subdocument</w:t>
+    </w:r>
+  </w:p>
+  <w:p>
+    <w:pPr>
+      <w:spacing w:after="480"/>
+      <w:jc w:val="right"/>
+    </w:pPr>
+    <w:r>
+      <w:t>This document is paired with “Master Document.docx”, to which it is a subdocument</w:t>
     </w:r>
     <w:bookmarkStart w:id="2" w:name="_GoBack"/>
     <w:bookmarkEnd w:id="2"/>
     <w:r>
-      <w:t>arious</w:t>
+      <w:t>, and its contents can be viewed from the master document via View &gt; Views &gt; Outline &gt; Expand Subdocuments</w:t>
     </w:r>
-    <w:r>
-      <w:t xml:space="preserve"> elements that a DocumentVisitor implementation from Aspose.Words can traverse, read and edit</w:t>
-    </w:r>
+  </w:p>
+  <w:p>
+    <w:pPr>
+      <w:pStyle w:val="Header"/>
+    </w:pPr>
   </w:p>
 </w:hdr>
 </file>
@@ -886,7 +920,7 @@
   <w:latentStyles w:defLockedState="0" w:defUIPriority="0" w:defSemiHidden="0" w:defUnhideWhenUsed="0" w:defQFormat="0" w:count="376">
     <w:lsdException w:name="Normal" w:qFormat="1"/>
     <w:lsdException w:name="heading 1" w:qFormat="1"/>
-    <w:lsdException w:name="heading 2" w:semiHidden="1" w:unhideWhenUsed="1" w:qFormat="1"/>
+    <w:lsdException w:name="heading 2" w:semiHidden="1" w:uiPriority="9" w:unhideWhenUsed="1" w:qFormat="1"/>
     <w:lsdException w:name="heading 3" w:semiHidden="1" w:unhideWhenUsed="1" w:qFormat="1"/>
     <w:lsdException w:name="heading 4" w:semiHidden="1" w:unhideWhenUsed="1" w:qFormat="1"/>
     <w:lsdException w:name="heading 5" w:semiHidden="1" w:unhideWhenUsed="1" w:qFormat="1"/>
@@ -894,6 +928,8 @@
     <w:lsdException w:name="heading 7" w:semiHidden="1" w:unhideWhenUsed="1" w:qFormat="1"/>
     <w:lsdException w:name="heading 8" w:semiHidden="1" w:unhideWhenUsed="1" w:qFormat="1"/>
     <w:lsdException w:name="heading 9" w:semiHidden="1" w:unhideWhenUsed="1" w:qFormat="1"/>
+    <w:lsdException w:name="header" w:uiPriority="99"/>
+    <w:lsdException w:name="footer" w:uiPriority="99"/>
     <w:lsdException w:name="caption" w:semiHidden="1" w:unhideWhenUsed="1" w:qFormat="1"/>
     <w:lsdException w:name="Title" w:qFormat="1"/>
     <w:lsdException w:name="Subtitle" w:qFormat="1"/>
@@ -1176,6 +1212,49 @@
       <w:lang w:val="en-US" w:eastAsia="zh-CN"/>
     </w:rPr>
   </w:style>
+  <w:style w:type="paragraph" w:styleId="Heading1">
+    <w:name w:val="heading 1"/>
+    <w:basedOn w:val="Normal"/>
+    <w:next w:val="Normal"/>
+    <w:link w:val="Heading1Char"/>
+    <w:qFormat/>
+    <w:rsid w:val="00CB5C90"/>
+    <w:pPr>
+      <w:keepNext/>
+      <w:keepLines/>
+      <w:spacing w:before="240"/>
+      <w:outlineLvl w:val="0"/>
+    </w:pPr>
+    <w:rPr>
+      <w:rFonts w:asciiTheme="majorHAnsi" w:eastAsiaTheme="majorEastAsia" w:hAnsiTheme="majorHAnsi" w:cstheme="majorBidi"/>
+      <w:color w:val="2E74B5" w:themeColor="accent1" w:themeShade="BF"/>
+      <w:sz w:val="32"/>
+      <w:szCs w:val="32"/>
+    </w:rPr>
+  </w:style>
+  <w:style w:type="paragraph" w:styleId="Heading2">
+    <w:name w:val="heading 2"/>
+    <w:basedOn w:val="Normal"/>
+    <w:next w:val="Normal"/>
+    <w:link w:val="Heading2Char"/>
+    <w:uiPriority w:val="9"/>
+    <w:unhideWhenUsed/>
+    <w:qFormat/>
+    <w:rsid w:val="00CB5C90"/>
+    <w:pPr>
+      <w:keepNext/>
+      <w:keepLines/>
+      <w:spacing w:before="40" w:line="259" w:lineRule="auto"/>
+      <w:outlineLvl w:val="1"/>
+    </w:pPr>
+    <w:rPr>
+      <w:rFonts w:asciiTheme="majorHAnsi" w:eastAsiaTheme="majorEastAsia" w:hAnsiTheme="majorHAnsi" w:cstheme="majorBidi"/>
+      <w:color w:val="2E74B5" w:themeColor="accent1" w:themeShade="BF"/>
+      <w:sz w:val="26"/>
+      <w:szCs w:val="26"/>
+      <w:lang w:eastAsia="en-US" w:bidi="he-IL"/>
+    </w:rPr>
+  </w:style>
   <w:style w:type="character" w:default="1" w:styleId="DefaultParagraphFont">
     <w:name w:val="Default Paragraph Font"/>
     <w:uiPriority w:val="1"/>
@@ -1206,6 +1285,8 @@
   <w:style w:type="paragraph" w:styleId="Header">
     <w:name w:val="header"/>
     <w:basedOn w:val="Normal"/>
+    <w:link w:val="HeaderChar"/>
+    <w:uiPriority w:val="99"/>
     <w:rsid w:val="00926F98"/>
     <w:pPr>
       <w:tabs>
@@ -1217,6 +1298,8 @@
   <w:style w:type="paragraph" w:styleId="Footer">
     <w:name w:val="footer"/>
     <w:basedOn w:val="Normal"/>
+    <w:link w:val="FooterChar"/>
+    <w:uiPriority w:val="99"/>
     <w:rsid w:val="00926F98"/>
     <w:pPr>
       <w:tabs>
@@ -1344,6 +1427,59 @@
       <w:color w:val="808080"/>
     </w:rPr>
   </w:style>
+  <w:style w:type="character" w:customStyle="1" w:styleId="Heading1Char">
+    <w:name w:val="Heading 1 Char"/>
+    <w:basedOn w:val="DefaultParagraphFont"/>
+    <w:link w:val="Heading1"/>
+    <w:rsid w:val="00CB5C90"/>
+    <w:rPr>
+      <w:rFonts w:asciiTheme="majorHAnsi" w:eastAsiaTheme="majorEastAsia" w:hAnsiTheme="majorHAnsi" w:cstheme="majorBidi"/>
+      <w:color w:val="2E74B5" w:themeColor="accent1" w:themeShade="BF"/>
+      <w:sz w:val="32"/>
+      <w:szCs w:val="32"/>
+      <w:lang w:val="en-US" w:eastAsia="zh-CN"/>
+    </w:rPr>
+  </w:style>
+  <w:style w:type="character" w:customStyle="1" w:styleId="Heading2Char">
+    <w:name w:val="Heading 2 Char"/>
+    <w:basedOn w:val="DefaultParagraphFont"/>
+    <w:link w:val="Heading2"/>
+    <w:uiPriority w:val="9"/>
+    <w:rsid w:val="00CB5C90"/>
+    <w:rPr>
+      <w:rFonts w:asciiTheme="majorHAnsi" w:eastAsiaTheme="majorEastAsia" w:hAnsiTheme="majorHAnsi" w:cstheme="majorBidi"/>
+      <w:color w:val="2E74B5" w:themeColor="accent1" w:themeShade="BF"/>
+      <w:sz w:val="26"/>
+      <w:szCs w:val="26"/>
+      <w:lang w:val="en-US" w:eastAsia="en-US" w:bidi="he-IL"/>
+    </w:rPr>
+  </w:style>
+  <w:style w:type="character" w:customStyle="1" w:styleId="HeaderChar">
+    <w:name w:val="Header Char"/>
+    <w:basedOn w:val="DefaultParagraphFont"/>
+    <w:link w:val="Header"/>
+    <w:uiPriority w:val="99"/>
+    <w:rsid w:val="00CB5C90"/>
+    <w:rPr>
+      <w:rFonts w:ascii="Arial" w:eastAsia="Arial" w:hAnsi="Arial" w:cs="Arial"/>
+      <w:sz w:val="24"/>
+      <w:szCs w:val="24"/>
+      <w:lang w:val="en-US" w:eastAsia="zh-CN"/>
+    </w:rPr>
+  </w:style>
+  <w:style w:type="character" w:customStyle="1" w:styleId="FooterChar">
+    <w:name w:val="Footer Char"/>
+    <w:basedOn w:val="DefaultParagraphFont"/>
+    <w:link w:val="Footer"/>
+    <w:uiPriority w:val="99"/>
+    <w:rsid w:val="00CB5C90"/>
+    <w:rPr>
+      <w:rFonts w:ascii="Arial" w:eastAsia="Arial" w:hAnsi="Arial" w:cs="Arial"/>
+      <w:sz w:val="24"/>
+      <w:szCs w:val="24"/>
+      <w:lang w:val="en-US" w:eastAsia="zh-CN"/>
+    </w:rPr>
+  </w:style>
 </w:styles>
 </file>
 
@@ -1352,7 +1488,7 @@
   <w:docParts>
     <w:docPart>
       <w:docPartPr>
-        <w:name w:val="DefaultPlaceholder_22675703"/>
+        <w:name w:val="2AA8662627814DB19D5275248331A513"/>
         <w:category>
           <w:name w:val="General"/>
           <w:gallery w:val="placeholder"/>
@@ -1363,7 +1499,7 @@
         <w:behaviors>
           <w:behavior w:val="content"/>
         </w:behaviors>
-        <w:guid w:val="{CDDA3A7B-462F-43D6-BD4D-FC36DE9FDA3F}"/>
+        <w:guid w:val="{5D009BA0-075D-44FA-BFE8-0CC7E6EE9B30}"/>
       </w:docPartPr>
       <w:docPartBody>
         <w:p/>
@@ -1397,6 +1533,13 @@
     <w:pitch w:val="variable"/>
     <w:sig w:usb0="E0002AFF" w:usb1="C0007843" w:usb2="00000009" w:usb3="00000000" w:csb0="000001FF" w:csb1="00000000"/>
   </w:font>
+  <w:font w:name="Calibri Light">
+    <w:panose1 w:val="020F0302020204030204"/>
+    <w:charset w:val="00"/>
+    <w:family w:val="swiss"/>
+    <w:pitch w:val="variable"/>
+    <w:sig w:usb0="A00002EF" w:usb1="4000207B" w:usb2="00000000" w:usb3="00000000" w:csb0="0000009F" w:csb1="00000000"/>
+  </w:font>
   <w:font w:name="Segoe UI">
     <w:panose1 w:val="020B0502040204020203"/>
     <w:charset w:val="00"/>
@@ -1409,7 +1552,7 @@
     <w:charset w:val="00"/>
     <w:family w:val="swiss"/>
     <w:pitch w:val="variable"/>
-    <w:sig w:usb0="E0002AFF" w:usb1="4000ACFF" w:usb2="00000001" w:usb3="00000000" w:csb0="000001FF" w:csb1="00000000"/>
+    <w:sig w:usb0="E00002FF" w:usb1="4000ACFF" w:usb2="00000001" w:usb3="00000000" w:csb0="0000019F" w:csb1="00000000"/>
   </w:font>
   <w:font w:name="Cambria Math">
     <w:panose1 w:val="02040503050406030204"/>
@@ -1417,13 +1560,6 @@
     <w:family w:val="roman"/>
     <w:pitch w:val="variable"/>
     <w:sig w:usb0="E00006FF" w:usb1="420024FF" w:usb2="02000000" w:usb3="00000000" w:csb0="0000019F" w:csb1="00000000"/>
-  </w:font>
-  <w:font w:name="Calibri Light">
-    <w:panose1 w:val="020F0302020204030204"/>
-    <w:charset w:val="00"/>
-    <w:family w:val="swiss"/>
-    <w:pitch w:val="variable"/>
-    <w:sig w:usb0="A0002AEF" w:usb1="4000207B" w:usb2="00000000" w:usb3="00000000" w:csb0="000001FF" w:csb1="00000000"/>
   </w:font>
 </w:fonts>
 </file>
@@ -1444,6 +1580,7 @@
     <w:rsid w:val="00352239"/>
     <w:rsid w:val="00707FA4"/>
     <w:rsid w:val="00952DA6"/>
+    <w:rsid w:val="00982A25"/>
     <w:rsid w:val="00FE3327"/>
   </w:rsids>
   <m:mathPr>
@@ -2164,7 +2301,7 @@
 </file>
 
 <file path=customXml/itemProps1.xml><?xml version="1.0" encoding="utf-8"?>
-<ds:datastoreItem xmlns:ds="http://schemas.openxmlformats.org/officeDocument/2006/customXml" ds:itemID="{AE573CB2-1FD7-441C-B649-E0876CC1C7D6}">
+<ds:datastoreItem xmlns:ds="http://schemas.openxmlformats.org/officeDocument/2006/customXml" ds:itemID="{C26291B7-8BDE-4B6B-95B7-6DC960BE6FCB}">
   <ds:schemaRefs>
     <ds:schemaRef ds:uri="http://schemas.openxmlformats.org/officeDocument/2006/bibliography"/>
   </ds:schemaRefs>

</xml_diff>